<commit_message>
Changes after first test run v2
</commit_message>
<xml_diff>
--- a/Automation_NucleoMag_Plasmid_Purification/Plasmid_Purification_with_NulceoMag_Plasmid_Kit_(Magnetic_Separation).docx
+++ b/Automation_NucleoMag_Plasmid_Purification/Plasmid_Purification_with_NulceoMag_Plasmid_Kit_(Magnetic_Separation).docx
@@ -1,6 +1,6 @@
 
 <file path=word/document.xml><?xml version="1.0" encoding="utf-8"?>
-<w:document xmlns:wpc="http://schemas.microsoft.com/office/word/2010/wordprocessingCanvas" xmlns:cx="http://schemas.microsoft.com/office/drawing/2014/chartex" xmlns:cx1="http://schemas.microsoft.com/office/drawing/2015/9/8/chartex" xmlns:cx2="http://schemas.microsoft.com/office/drawing/2015/10/21/chartex" xmlns:cx3="http://schemas.microsoft.com/office/drawing/2016/5/9/chartex" xmlns:cx4="http://schemas.microsoft.com/office/drawing/2016/5/10/chartex" xmlns:cx5="http://schemas.microsoft.com/office/drawing/2016/5/11/chartex" xmlns:cx6="http://schemas.microsoft.com/office/drawing/2016/5/12/chartex" xmlns:cx7="http://schemas.microsoft.com/office/drawing/2016/5/13/chartex" xmlns:cx8="http://schemas.microsoft.com/office/drawing/2016/5/14/chartex" xmlns:mc="http://schemas.openxmlformats.org/markup-compatibility/2006" xmlns:aink="http://schemas.microsoft.com/office/drawing/2016/ink" xmlns:am3d="http://schemas.microsoft.com/office/drawing/2017/model3d" xmlns:o="urn:schemas-microsoft-com:office:office" xmlns:r="http://schemas.openxmlformats.org/officeDocument/2006/relationships" xmlns:m="http://schemas.openxmlformats.org/officeDocument/2006/math" xmlns:v="urn:schemas-microsoft-com:vml" xmlns:wp14="http://schemas.microsoft.com/office/word/2010/wordprocessingDrawing" xmlns:wp="http://schemas.openxmlformats.org/drawingml/2006/wordprocessingDrawing" xmlns:w10="urn:schemas-microsoft-com:office:word" xmlns:w="http://schemas.openxmlformats.org/wordprocessingml/2006/main" xmlns:w14="http://schemas.microsoft.com/office/word/2010/wordml" xmlns:w15="http://schemas.microsoft.com/office/word/2012/wordml" xmlns:w16cex="http://schemas.microsoft.com/office/word/2018/wordml/cex" xmlns:w16cid="http://schemas.microsoft.com/office/word/2016/wordml/cid" xmlns:w16="http://schemas.microsoft.com/office/word/2018/wordml" xmlns:w16sdtdh="http://schemas.microsoft.com/office/word/2020/wordml/sdtdatahash" xmlns:w16se="http://schemas.microsoft.com/office/word/2015/wordml/symex" xmlns:wpg="http://schemas.microsoft.com/office/word/2010/wordprocessingGroup" xmlns:wpi="http://schemas.microsoft.com/office/word/2010/wordprocessingInk" xmlns:wne="http://schemas.microsoft.com/office/word/2006/wordml" xmlns:wps="http://schemas.microsoft.com/office/word/2010/wordprocessingShape" mc:Ignorable="w14 w15 w16se w16cid w16 w16cex w16sdtdh wp14">
+<w:document xmlns:wpc="http://schemas.microsoft.com/office/word/2010/wordprocessingCanvas" xmlns:cx="http://schemas.microsoft.com/office/drawing/2014/chartex" xmlns:cx1="http://schemas.microsoft.com/office/drawing/2015/9/8/chartex" xmlns:cx2="http://schemas.microsoft.com/office/drawing/2015/10/21/chartex" xmlns:cx3="http://schemas.microsoft.com/office/drawing/2016/5/9/chartex" xmlns:cx4="http://schemas.microsoft.com/office/drawing/2016/5/10/chartex" xmlns:cx5="http://schemas.microsoft.com/office/drawing/2016/5/11/chartex" xmlns:cx6="http://schemas.microsoft.com/office/drawing/2016/5/12/chartex" xmlns:cx7="http://schemas.microsoft.com/office/drawing/2016/5/13/chartex" xmlns:cx8="http://schemas.microsoft.com/office/drawing/2016/5/14/chartex" xmlns:mc="http://schemas.openxmlformats.org/markup-compatibility/2006" xmlns:aink="http://schemas.microsoft.com/office/drawing/2016/ink" xmlns:am3d="http://schemas.microsoft.com/office/drawing/2017/model3d" xmlns:o="urn:schemas-microsoft-com:office:office" xmlns:r="http://schemas.openxmlformats.org/officeDocument/2006/relationships" xmlns:m="http://schemas.openxmlformats.org/officeDocument/2006/math" xmlns:v="urn:schemas-microsoft-com:vml" xmlns:wp14="http://schemas.microsoft.com/office/word/2010/wordprocessingDrawing" xmlns:wp="http://schemas.openxmlformats.org/drawingml/2006/wordprocessingDrawing" xmlns:w10="urn:schemas-microsoft-com:office:word" xmlns:w="http://schemas.openxmlformats.org/wordprocessingml/2006/main" xmlns:w14="http://schemas.microsoft.com/office/word/2010/wordml" xmlns:w15="http://schemas.microsoft.com/office/word/2012/wordml" xmlns:w16cid="http://schemas.microsoft.com/office/word/2016/wordml/cid" xmlns:w16se="http://schemas.microsoft.com/office/word/2015/wordml/symex" xmlns:wpg="http://schemas.microsoft.com/office/word/2010/wordprocessingGroup" xmlns:wpi="http://schemas.microsoft.com/office/word/2010/wordprocessingInk" xmlns:wne="http://schemas.microsoft.com/office/word/2006/wordml" xmlns:wps="http://schemas.microsoft.com/office/word/2010/wordprocessingShape" mc:Ignorable="w14 w15 w16se w16cid wp14">
   <w:body>
     <w:p>
       <w:pPr>
@@ -127,7 +127,31 @@
           <w:szCs w:val="24"/>
           <w:lang w:val="en-US"/>
         </w:rPr>
-        <w:t>obot.</w:t>
+        <w:t>obot</w:t>
+      </w:r>
+      <w:r>
+        <w:rPr>
+          <w:sz w:val="24"/>
+          <w:szCs w:val="24"/>
+          <w:lang w:val="en-US"/>
+        </w:rPr>
+        <w:t xml:space="preserve"> (</w:t>
+      </w:r>
+      <w:r>
+        <w:rPr>
+          <w:sz w:val="24"/>
+          <w:szCs w:val="24"/>
+          <w:lang w:val="en-US"/>
+        </w:rPr>
+        <w:t xml:space="preserve">toggle switch on the left side in the back) </w:t>
+      </w:r>
+      <w:r>
+        <w:rPr>
+          <w:sz w:val="24"/>
+          <w:szCs w:val="24"/>
+          <w:lang w:val="en-US"/>
+        </w:rPr>
+        <w:t>.</w:t>
       </w:r>
     </w:p>
     <w:p>
@@ -230,25 +254,7 @@
           <w:szCs w:val="24"/>
           <w:lang w:val="en-US"/>
         </w:rPr>
-        <w:t>In the „</w:t>
-      </w:r>
-      <w:proofErr w:type="gramStart"/>
-      <w:r>
-        <w:rPr>
-          <w:sz w:val="24"/>
-          <w:szCs w:val="24"/>
-          <w:lang w:val="en-US"/>
-        </w:rPr>
-        <w:t>Protocols“ tab</w:t>
-      </w:r>
-      <w:proofErr w:type="gramEnd"/>
-      <w:r>
-        <w:rPr>
-          <w:sz w:val="24"/>
-          <w:szCs w:val="24"/>
-          <w:lang w:val="en-US"/>
-        </w:rPr>
-        <w:t xml:space="preserve"> find the “Plasmid Purification with </w:t>
+        <w:t xml:space="preserve">In the „Protocols“ tab find the “Plasmid Purification with </w:t>
       </w:r>
       <w:proofErr w:type="spellStart"/>
       <w:r>
@@ -412,13 +418,13 @@
         </w:rPr>
         <w:lastRenderedPageBreak/>
         <w:drawing>
-          <wp:anchor distT="0" distB="0" distL="114300" distR="114300" simplePos="0" relativeHeight="251659264" behindDoc="0" locked="0" layoutInCell="1" allowOverlap="1" wp14:anchorId="34FDBD7D" wp14:editId="64AF139F">
+          <wp:anchor distT="0" distB="0" distL="114300" distR="114300" simplePos="0" relativeHeight="251659264" behindDoc="0" locked="0" layoutInCell="1" allowOverlap="1" wp14:anchorId="34FDBD7D" wp14:editId="79229B11">
             <wp:simplePos x="0" y="0"/>
             <wp:positionH relativeFrom="margin">
               <wp:align>center</wp:align>
             </wp:positionH>
             <wp:positionV relativeFrom="margin">
-              <wp:posOffset>560516</wp:posOffset>
+              <wp:posOffset>614661</wp:posOffset>
             </wp:positionV>
             <wp:extent cx="6920230" cy="5533390"/>
             <wp:effectExtent l="0" t="0" r="0" b="0"/>
@@ -480,7 +486,39 @@
           <w:szCs w:val="24"/>
           <w:lang w:val="en-US"/>
         </w:rPr>
-        <w:t xml:space="preserve">A sidebar appears with the OT2-Robot and a selected checkbox “Apply labware offset data”. </w:t>
+        <w:t xml:space="preserve">A sidebar appears with the </w:t>
+      </w:r>
+      <w:r>
+        <w:rPr>
+          <w:sz w:val="24"/>
+          <w:szCs w:val="24"/>
+          <w:lang w:val="en-US"/>
+        </w:rPr>
+        <w:t xml:space="preserve">selected </w:t>
+      </w:r>
+      <w:r>
+        <w:rPr>
+          <w:sz w:val="24"/>
+          <w:szCs w:val="24"/>
+          <w:lang w:val="en-US"/>
+        </w:rPr>
+        <w:t xml:space="preserve">OT2-Robot and a </w:t>
+      </w:r>
+      <w:r>
+        <w:rPr>
+          <w:sz w:val="24"/>
+          <w:szCs w:val="24"/>
+          <w:lang w:val="en-US"/>
+        </w:rPr>
+        <w:t>ticked</w:t>
+      </w:r>
+      <w:r>
+        <w:rPr>
+          <w:sz w:val="24"/>
+          <w:szCs w:val="24"/>
+          <w:lang w:val="en-US"/>
+        </w:rPr>
+        <w:t xml:space="preserve"> checkbox “Apply labware offset data”. </w:t>
       </w:r>
       <w:r>
         <w:rPr>
@@ -552,13 +590,13 @@
         </w:rPr>
         <w:lastRenderedPageBreak/>
         <w:drawing>
-          <wp:anchor distT="0" distB="0" distL="114300" distR="114300" simplePos="0" relativeHeight="251660288" behindDoc="0" locked="0" layoutInCell="1" allowOverlap="1" wp14:anchorId="0A6A080A" wp14:editId="4E0DA3FF">
+          <wp:anchor distT="0" distB="0" distL="114300" distR="114300" simplePos="0" relativeHeight="251660288" behindDoc="0" locked="0" layoutInCell="1" allowOverlap="1" wp14:anchorId="0A6A080A" wp14:editId="288825FE">
             <wp:simplePos x="0" y="0"/>
             <wp:positionH relativeFrom="margin">
               <wp:align>center</wp:align>
             </wp:positionH>
             <wp:positionV relativeFrom="margin">
-              <wp:posOffset>986155</wp:posOffset>
+              <wp:posOffset>1052830</wp:posOffset>
             </wp:positionV>
             <wp:extent cx="6717030" cy="5372100"/>
             <wp:effectExtent l="0" t="0" r="7620" b="0"/>
@@ -669,6 +707,15 @@
         </w:rPr>
         <w:t xml:space="preserve"> </w:t>
       </w:r>
+      <w:r>
+        <w:rPr>
+          <w:noProof/>
+          <w:sz w:val="24"/>
+          <w:szCs w:val="24"/>
+          <w:lang w:val="en-US"/>
+        </w:rPr>
+        <w:t>After changing and confirming parameters press “Confirm values”.</w:t>
+      </w:r>
     </w:p>
     <w:p>
       <w:pPr>
@@ -711,13 +758,13 @@
         </w:rPr>
         <w:lastRenderedPageBreak/>
         <w:drawing>
-          <wp:anchor distT="0" distB="0" distL="114300" distR="114300" simplePos="0" relativeHeight="251661312" behindDoc="0" locked="0" layoutInCell="1" allowOverlap="1" wp14:anchorId="36D4F9DA" wp14:editId="345E1E2A">
+          <wp:anchor distT="0" distB="0" distL="114300" distR="114300" simplePos="0" relativeHeight="251661312" behindDoc="0" locked="0" layoutInCell="1" allowOverlap="1" wp14:anchorId="36D4F9DA" wp14:editId="7F127C69">
             <wp:simplePos x="0" y="0"/>
             <wp:positionH relativeFrom="margin">
               <wp:align>center</wp:align>
             </wp:positionH>
             <wp:positionV relativeFrom="margin">
-              <wp:posOffset>952442</wp:posOffset>
+              <wp:posOffset>1009015</wp:posOffset>
             </wp:positionV>
             <wp:extent cx="6875145" cy="5497830"/>
             <wp:effectExtent l="0" t="0" r="1905" b="7620"/>
@@ -815,6 +862,23 @@
         </w:rPr>
         <w:t xml:space="preserve"> so be patient. Only proceed after the blue button in the upper right corner says “Start run”.</w:t>
       </w:r>
+      <w:r>
+        <w:rPr>
+          <w:sz w:val="24"/>
+          <w:szCs w:val="24"/>
+          <w:lang w:val="en-US"/>
+        </w:rPr>
+        <w:t xml:space="preserve"> </w:t>
+      </w:r>
+      <w:r>
+        <w:rPr>
+          <w:b/>
+          <w:sz w:val="24"/>
+          <w:szCs w:val="24"/>
+          <w:lang w:val="en-US"/>
+        </w:rPr>
+        <w:t>DON’T START THE PROTOCOL YET!</w:t>
+      </w:r>
     </w:p>
     <w:p>
       <w:pPr>
@@ -857,13 +921,315 @@
         </w:rPr>
         <w:lastRenderedPageBreak/>
         <w:drawing>
-          <wp:anchor distT="0" distB="0" distL="114300" distR="114300" simplePos="0" relativeHeight="251662336" behindDoc="0" locked="0" layoutInCell="1" allowOverlap="1" wp14:anchorId="1674426B" wp14:editId="6AEE94B9">
+          <wp:anchor distT="0" distB="0" distL="114300" distR="114300" simplePos="0" relativeHeight="251668480" behindDoc="0" locked="0" layoutInCell="1" allowOverlap="1" wp14:anchorId="2053AE34" wp14:editId="0CDAEBD6">
             <wp:simplePos x="0" y="0"/>
             <wp:positionH relativeFrom="margin">
               <wp:align>center</wp:align>
             </wp:positionH>
             <wp:positionV relativeFrom="margin">
-              <wp:posOffset>596323</wp:posOffset>
+              <wp:posOffset>1086333</wp:posOffset>
+            </wp:positionV>
+            <wp:extent cx="6856730" cy="3855085"/>
+            <wp:effectExtent l="0" t="0" r="1270" b="0"/>
+            <wp:wrapSquare wrapText="bothSides"/>
+            <wp:docPr id="12" name="Picture 12"/>
+            <wp:cNvGraphicFramePr>
+              <a:graphicFrameLocks xmlns:a="http://schemas.openxmlformats.org/drawingml/2006/main" noChangeAspect="1"/>
+            </wp:cNvGraphicFramePr>
+            <a:graphic xmlns:a="http://schemas.openxmlformats.org/drawingml/2006/main">
+              <a:graphicData uri="http://schemas.openxmlformats.org/drawingml/2006/picture">
+                <pic:pic xmlns:pic="http://schemas.openxmlformats.org/drawingml/2006/picture">
+                  <pic:nvPicPr>
+                    <pic:cNvPr id="0" name="Picture 1"/>
+                    <pic:cNvPicPr>
+                      <a:picLocks noChangeAspect="1" noChangeArrowheads="1"/>
+                    </pic:cNvPicPr>
+                  </pic:nvPicPr>
+                  <pic:blipFill>
+                    <a:blip r:embed="rId9" cstate="print">
+                      <a:extLst>
+                        <a:ext uri="{28A0092B-C50C-407E-A947-70E740481C1C}">
+                          <a14:useLocalDpi xmlns:a14="http://schemas.microsoft.com/office/drawing/2010/main" val="0"/>
+                        </a:ext>
+                      </a:extLst>
+                    </a:blip>
+                    <a:srcRect/>
+                    <a:stretch>
+                      <a:fillRect/>
+                    </a:stretch>
+                  </pic:blipFill>
+                  <pic:spPr bwMode="auto">
+                    <a:xfrm>
+                      <a:off x="0" y="0"/>
+                      <a:ext cx="6856730" cy="3855085"/>
+                    </a:xfrm>
+                    <a:prstGeom prst="rect">
+                      <a:avLst/>
+                    </a:prstGeom>
+                    <a:noFill/>
+                    <a:ln>
+                      <a:noFill/>
+                    </a:ln>
+                  </pic:spPr>
+                </pic:pic>
+              </a:graphicData>
+            </a:graphic>
+            <wp14:sizeRelH relativeFrom="margin">
+              <wp14:pctWidth>0</wp14:pctWidth>
+            </wp14:sizeRelH>
+            <wp14:sizeRelV relativeFrom="margin">
+              <wp14:pctHeight>0</wp14:pctHeight>
+            </wp14:sizeRelV>
+          </wp:anchor>
+        </w:drawing>
+      </w:r>
+      <w:r>
+        <w:rPr>
+          <w:sz w:val="24"/>
+          <w:szCs w:val="24"/>
+          <w:lang w:val="en-US"/>
+        </w:rPr>
+        <w:t>Expand “Labware</w:t>
+      </w:r>
+      <w:r>
+        <w:rPr>
+          <w:sz w:val="24"/>
+          <w:szCs w:val="24"/>
+          <w:lang w:val="en-US"/>
+        </w:rPr>
+        <w:t xml:space="preserve"> Position Check</w:t>
+      </w:r>
+      <w:r>
+        <w:rPr>
+          <w:sz w:val="24"/>
+          <w:szCs w:val="24"/>
+          <w:lang w:val="en-US"/>
+        </w:rPr>
+        <w:t xml:space="preserve">” by selecting the “+” symbol, </w:t>
+      </w:r>
+      <w:r>
+        <w:rPr>
+          <w:sz w:val="24"/>
+          <w:szCs w:val="24"/>
+          <w:lang w:val="en-US"/>
+        </w:rPr>
+        <w:t>and press</w:t>
+      </w:r>
+      <w:r>
+        <w:rPr>
+          <w:sz w:val="24"/>
+          <w:szCs w:val="24"/>
+          <w:lang w:val="en-US"/>
+        </w:rPr>
+        <w:t xml:space="preserve"> “Confirm </w:t>
+      </w:r>
+      <w:r>
+        <w:rPr>
+          <w:sz w:val="24"/>
+          <w:szCs w:val="24"/>
+          <w:lang w:val="en-US"/>
+        </w:rPr>
+        <w:t>offsets</w:t>
+      </w:r>
+      <w:r>
+        <w:rPr>
+          <w:sz w:val="24"/>
+          <w:szCs w:val="24"/>
+          <w:lang w:val="en-US"/>
+        </w:rPr>
+        <w:t>”</w:t>
+      </w:r>
+      <w:r>
+        <w:rPr>
+          <w:sz w:val="24"/>
+          <w:szCs w:val="24"/>
+          <w:lang w:val="en-US"/>
+        </w:rPr>
+        <w:t xml:space="preserve"> (if this button is disabled</w:t>
+      </w:r>
+      <w:r>
+        <w:rPr>
+          <w:sz w:val="24"/>
+          <w:szCs w:val="24"/>
+          <w:lang w:val="en-US"/>
+        </w:rPr>
+        <w:t>,</w:t>
+      </w:r>
+      <w:r>
+        <w:rPr>
+          <w:sz w:val="24"/>
+          <w:szCs w:val="24"/>
+          <w:lang w:val="en-US"/>
+        </w:rPr>
+        <w:t xml:space="preserve"> the </w:t>
+      </w:r>
+      <w:r>
+        <w:rPr>
+          <w:sz w:val="24"/>
+          <w:szCs w:val="24"/>
+          <w:lang w:val="en-US"/>
+        </w:rPr>
+        <w:t>“Apply labware offset data”</w:t>
+      </w:r>
+      <w:r>
+        <w:rPr>
+          <w:sz w:val="24"/>
+          <w:szCs w:val="24"/>
+          <w:lang w:val="en-US"/>
+        </w:rPr>
+        <w:t xml:space="preserve"> </w:t>
+      </w:r>
+      <w:r>
+        <w:rPr>
+          <w:sz w:val="24"/>
+          <w:szCs w:val="24"/>
+          <w:lang w:val="en-US"/>
+        </w:rPr>
+        <w:t xml:space="preserve">checkbox </w:t>
+      </w:r>
+      <w:r>
+        <w:rPr>
+          <w:sz w:val="24"/>
+          <w:szCs w:val="24"/>
+          <w:lang w:val="en-US"/>
+        </w:rPr>
+        <w:t>from manual</w:t>
+      </w:r>
+      <w:r>
+        <w:rPr>
+          <w:sz w:val="24"/>
+          <w:szCs w:val="24"/>
+          <w:lang w:val="en-US"/>
+        </w:rPr>
+        <w:t xml:space="preserve"> step 6 was not ticked; in this case press “Cancel run” and reload the protocol with the </w:t>
+      </w:r>
+      <w:r>
+        <w:rPr>
+          <w:sz w:val="24"/>
+          <w:szCs w:val="24"/>
+          <w:lang w:val="en-US"/>
+        </w:rPr>
+        <w:t>checkbox</w:t>
+      </w:r>
+      <w:r>
+        <w:rPr>
+          <w:sz w:val="24"/>
+          <w:szCs w:val="24"/>
+          <w:lang w:val="en-US"/>
+        </w:rPr>
+        <w:t xml:space="preserve"> </w:t>
+      </w:r>
+      <w:r>
+        <w:rPr>
+          <w:sz w:val="24"/>
+          <w:szCs w:val="24"/>
+          <w:lang w:val="en-US"/>
+        </w:rPr>
+        <w:t>ticked</w:t>
+      </w:r>
+      <w:r>
+        <w:rPr>
+          <w:sz w:val="24"/>
+          <w:szCs w:val="24"/>
+          <w:lang w:val="en-US"/>
+        </w:rPr>
+        <w:t>)</w:t>
+      </w:r>
+      <w:r>
+        <w:rPr>
+          <w:sz w:val="24"/>
+          <w:szCs w:val="24"/>
+          <w:lang w:val="en-US"/>
+        </w:rPr>
+        <w:t>.</w:t>
+      </w:r>
+      <w:r>
+        <w:rPr>
+          <w:sz w:val="24"/>
+          <w:szCs w:val="24"/>
+          <w:lang w:val="en-US"/>
+        </w:rPr>
+        <w:t xml:space="preserve"> </w:t>
+      </w:r>
+      <w:r>
+        <w:rPr>
+          <w:b/>
+          <w:sz w:val="24"/>
+          <w:szCs w:val="24"/>
+          <w:lang w:val="en-US"/>
+        </w:rPr>
+        <w:t>DON’T</w:t>
+      </w:r>
+      <w:r>
+        <w:rPr>
+          <w:b/>
+          <w:sz w:val="24"/>
+          <w:szCs w:val="24"/>
+          <w:lang w:val="en-US"/>
+        </w:rPr>
+        <w:t xml:space="preserve"> press </w:t>
+      </w:r>
+      <w:r>
+        <w:rPr>
+          <w:b/>
+          <w:sz w:val="24"/>
+          <w:szCs w:val="24"/>
+          <w:lang w:val="en-US"/>
+        </w:rPr>
+        <w:t>“Run Labware Position Check”. If you did so call the Device Manager to recalibrate the labware for use of the protocol.</w:t>
+      </w:r>
+      <w:r>
+        <w:rPr>
+          <w:b/>
+          <w:bCs/>
+          <w:sz w:val="24"/>
+          <w:szCs w:val="24"/>
+          <w:lang w:val="en-US"/>
+        </w:rPr>
+        <w:br w:type="page"/>
+      </w:r>
+    </w:p>
+    <w:p>
+      <w:pPr>
+        <w:rPr>
+          <w:b/>
+          <w:bCs/>
+          <w:sz w:val="24"/>
+          <w:szCs w:val="24"/>
+          <w:lang w:val="en-US"/>
+        </w:rPr>
+      </w:pPr>
+    </w:p>
+    <w:p>
+      <w:pPr>
+        <w:pStyle w:val="ListParagraph"/>
+        <w:numPr>
+          <w:ilvl w:val="0"/>
+          <w:numId w:val="1"/>
+        </w:numPr>
+        <w:rPr>
+          <w:b/>
+          <w:bCs/>
+          <w:sz w:val="24"/>
+          <w:szCs w:val="24"/>
+          <w:lang w:val="en-US"/>
+        </w:rPr>
+      </w:pPr>
+      <w:r>
+        <w:rPr>
+          <w:noProof/>
+          <w:sz w:val="24"/>
+          <w:szCs w:val="24"/>
+          <w:lang w:val="en-US"/>
+        </w:rPr>
+        <w:drawing>
+          <wp:anchor distT="0" distB="0" distL="114300" distR="114300" simplePos="0" relativeHeight="251662336" behindDoc="0" locked="0" layoutInCell="1" allowOverlap="1" wp14:anchorId="1674426B" wp14:editId="60DE6AEF">
+            <wp:simplePos x="0" y="0"/>
+            <wp:positionH relativeFrom="margin">
+              <wp:align>center</wp:align>
+            </wp:positionH>
+            <wp:positionV relativeFrom="margin">
+              <wp:posOffset>1550107</wp:posOffset>
             </wp:positionV>
             <wp:extent cx="6682105" cy="5343525"/>
             <wp:effectExtent l="0" t="0" r="4445" b="9525"/>
@@ -882,7 +1248,7 @@
                     </pic:cNvPicPr>
                   </pic:nvPicPr>
                   <pic:blipFill>
-                    <a:blip r:embed="rId9">
+                    <a:blip r:embed="rId10">
                       <a:extLst>
                         <a:ext uri="{28A0092B-C50C-407E-A947-70E740481C1C}">
                           <a14:useLocalDpi xmlns:a14="http://schemas.microsoft.com/office/drawing/2010/main" val="0"/>
@@ -925,15 +1291,15 @@
           <w:szCs w:val="24"/>
           <w:lang w:val="en-US"/>
         </w:rPr>
-        <w:t>Expand “Labware” by selecting the “+” symbol, check if the correct labware is at the correct slot</w:t>
-      </w:r>
-      <w:r>
-        <w:rPr>
-          <w:sz w:val="24"/>
-          <w:szCs w:val="24"/>
-          <w:lang w:val="en-US"/>
-        </w:rPr>
-        <w:t>s</w:t>
+        <w:t xml:space="preserve">Expand “Labware” by selecting the “+” symbol, check if the correct labware is at the correct </w:t>
+      </w:r>
+      <w:r>
+        <w:rPr>
+          <w:sz w:val="24"/>
+          <w:szCs w:val="24"/>
+          <w:lang w:val="en-US"/>
+        </w:rPr>
+        <w:t>location</w:t>
       </w:r>
       <w:r>
         <w:rPr>
@@ -965,15 +1331,132 @@
           <w:szCs w:val="24"/>
           <w:lang w:val="en-US"/>
         </w:rPr>
-        <w:t xml:space="preserve">deck </w:t>
-      </w:r>
-      <w:r>
-        <w:rPr>
-          <w:sz w:val="24"/>
-          <w:szCs w:val="24"/>
-          <w:lang w:val="en-US"/>
-        </w:rPr>
-        <w:t>and press “Confirm placement”.</w:t>
+        <w:t>deck</w:t>
+      </w:r>
+      <w:r>
+        <w:rPr>
+          <w:sz w:val="24"/>
+          <w:szCs w:val="24"/>
+          <w:lang w:val="en-US"/>
+        </w:rPr>
+        <w:t xml:space="preserve">. </w:t>
+      </w:r>
+      <w:r>
+        <w:rPr>
+          <w:b/>
+          <w:sz w:val="24"/>
+          <w:szCs w:val="24"/>
+          <w:lang w:val="en-US"/>
+        </w:rPr>
+        <w:t xml:space="preserve">Be sure that the labware is correctly </w:t>
+      </w:r>
+      <w:r>
+        <w:rPr>
+          <w:b/>
+          <w:sz w:val="24"/>
+          <w:szCs w:val="24"/>
+          <w:lang w:val="en-US"/>
+        </w:rPr>
+        <w:t>fitted</w:t>
+      </w:r>
+      <w:r>
+        <w:rPr>
+          <w:b/>
+          <w:sz w:val="24"/>
+          <w:szCs w:val="24"/>
+          <w:lang w:val="en-US"/>
+        </w:rPr>
+        <w:t xml:space="preserve"> into the corresponding </w:t>
+      </w:r>
+      <w:r>
+        <w:rPr>
+          <w:b/>
+          <w:sz w:val="24"/>
+          <w:szCs w:val="24"/>
+          <w:lang w:val="en-US"/>
+        </w:rPr>
+        <w:t>location</w:t>
+      </w:r>
+      <w:r>
+        <w:rPr>
+          <w:b/>
+          <w:sz w:val="24"/>
+          <w:szCs w:val="24"/>
+          <w:lang w:val="en-US"/>
+        </w:rPr>
+        <w:t xml:space="preserve"> (check if the labware lies flat)</w:t>
+      </w:r>
+      <w:r>
+        <w:rPr>
+          <w:sz w:val="24"/>
+          <w:szCs w:val="24"/>
+          <w:lang w:val="en-US"/>
+        </w:rPr>
+        <w:t>. P</w:t>
+      </w:r>
+      <w:r>
+        <w:rPr>
+          <w:sz w:val="24"/>
+          <w:szCs w:val="24"/>
+          <w:lang w:val="en-US"/>
+        </w:rPr>
+        <w:t>ress “Confirm placement”.</w:t>
+      </w:r>
+      <w:r>
+        <w:rPr>
+          <w:sz w:val="24"/>
+          <w:szCs w:val="24"/>
+          <w:lang w:val="en-US"/>
+        </w:rPr>
+        <w:t xml:space="preserve"> You can have a look at the</w:t>
+      </w:r>
+      <w:r>
+        <w:rPr>
+          <w:sz w:val="24"/>
+          <w:szCs w:val="24"/>
+          <w:lang w:val="en-US"/>
+        </w:rPr>
+        <w:t xml:space="preserve"> printed</w:t>
+      </w:r>
+      <w:r>
+        <w:rPr>
+          <w:sz w:val="24"/>
+          <w:szCs w:val="24"/>
+          <w:lang w:val="en-US"/>
+        </w:rPr>
+        <w:t xml:space="preserve"> OT2 deck layout at the OT2 side wall, showing the </w:t>
+      </w:r>
+      <w:r>
+        <w:rPr>
+          <w:sz w:val="24"/>
+          <w:szCs w:val="24"/>
+          <w:lang w:val="en-US"/>
+        </w:rPr>
+        <w:t>location</w:t>
+      </w:r>
+      <w:r>
+        <w:rPr>
+          <w:sz w:val="24"/>
+          <w:szCs w:val="24"/>
+          <w:lang w:val="en-US"/>
+        </w:rPr>
+        <w:t xml:space="preserve"> positions on the deck</w:t>
+      </w:r>
+      <w:r>
+        <w:rPr>
+          <w:sz w:val="24"/>
+          <w:szCs w:val="24"/>
+          <w:lang w:val="en-US"/>
+        </w:rPr>
+        <w:t xml:space="preserve"> (see also image on last page of manual)</w:t>
+      </w:r>
+      <w:r>
+        <w:rPr>
+          <w:sz w:val="24"/>
+          <w:szCs w:val="24"/>
+          <w:lang w:val="en-US"/>
+        </w:rPr>
+        <w:t>.</w:t>
       </w:r>
     </w:p>
     <w:p>
@@ -1229,18 +1712,8 @@
           <w:szCs w:val="24"/>
           <w:lang w:val="en-US"/>
         </w:rPr>
-        <w:t xml:space="preserve"> for purified plasmid </w:t>
-      </w:r>
-      <w:proofErr w:type="spellStart"/>
-      <w:r>
-        <w:rPr>
-          <w:sz w:val="24"/>
-          <w:szCs w:val="24"/>
-          <w:lang w:val="en-US"/>
-        </w:rPr>
-        <w:t>storage</w:t>
-      </w:r>
-      <w:proofErr w:type="spellEnd"/>
+        <w:t xml:space="preserve"> for purified plasmid storage</w:t>
+      </w:r>
     </w:p>
     <w:p>
       <w:pPr>
@@ -1284,7 +1757,7 @@
                     </pic:cNvPicPr>
                   </pic:nvPicPr>
                   <pic:blipFill>
-                    <a:blip r:embed="rId10">
+                    <a:blip r:embed="rId11">
                       <a:extLst>
                         <a:ext uri="{28A0092B-C50C-407E-A947-70E740481C1C}">
                           <a14:useLocalDpi xmlns:a14="http://schemas.microsoft.com/office/drawing/2010/main" val="0"/>
@@ -1327,7 +1800,32 @@
           <w:szCs w:val="24"/>
           <w:lang w:val="en-US"/>
         </w:rPr>
-        <w:t>After checking that everything matches between the OT2 deck and the protocol press “Confirm locations and volumes”.</w:t>
+        <w:t xml:space="preserve">After checking that everything matches between the OT2 deck and the protocol </w:t>
+      </w:r>
+      <w:r>
+        <w:rPr>
+          <w:b/>
+          <w:sz w:val="24"/>
+          <w:szCs w:val="24"/>
+          <w:lang w:val="en-US"/>
+        </w:rPr>
+        <w:t>close the front lid</w:t>
+      </w:r>
+      <w:r>
+        <w:rPr>
+          <w:sz w:val="24"/>
+          <w:szCs w:val="24"/>
+          <w:lang w:val="en-US"/>
+        </w:rPr>
+        <w:t xml:space="preserve"> and </w:t>
+      </w:r>
+      <w:r>
+        <w:rPr>
+          <w:sz w:val="24"/>
+          <w:szCs w:val="24"/>
+          <w:lang w:val="en-US"/>
+        </w:rPr>
+        <w:t>press “Confirm locations and volumes”.</w:t>
       </w:r>
     </w:p>
     <w:p>
@@ -1366,13 +1864,13 @@
         </w:rPr>
         <w:lastRenderedPageBreak/>
         <w:drawing>
-          <wp:anchor distT="0" distB="0" distL="114300" distR="114300" simplePos="0" relativeHeight="251664384" behindDoc="0" locked="0" layoutInCell="1" allowOverlap="1" wp14:anchorId="16B0D823" wp14:editId="1AF49B11">
+          <wp:anchor distT="0" distB="0" distL="114300" distR="114300" simplePos="0" relativeHeight="251664384" behindDoc="0" locked="0" layoutInCell="1" allowOverlap="1" wp14:anchorId="16B0D823" wp14:editId="35117235">
             <wp:simplePos x="0" y="0"/>
             <wp:positionH relativeFrom="margin">
               <wp:align>center</wp:align>
             </wp:positionH>
             <wp:positionV relativeFrom="margin">
-              <wp:posOffset>1320685</wp:posOffset>
+              <wp:posOffset>1422523</wp:posOffset>
             </wp:positionV>
             <wp:extent cx="6465570" cy="5170170"/>
             <wp:effectExtent l="0" t="0" r="0" b="0"/>
@@ -1391,7 +1889,7 @@
                     </pic:cNvPicPr>
                   </pic:nvPicPr>
                   <pic:blipFill>
-                    <a:blip r:embed="rId11">
+                    <a:blip r:embed="rId12">
                       <a:extLst>
                         <a:ext uri="{28A0092B-C50C-407E-A947-70E740481C1C}">
                           <a14:useLocalDpi xmlns:a14="http://schemas.microsoft.com/office/drawing/2010/main" val="0"/>
@@ -1434,7 +1932,89 @@
           <w:szCs w:val="24"/>
           <w:lang w:val="en-US"/>
         </w:rPr>
-        <w:t xml:space="preserve">There should now be a green tick at “Instruments”, “Deck hardware”, “Labware Position Check”, “Labware” and “Liquids”. If this is the case you are ready to go. Otherwise expand the category that doesn’t have a green tick and proceed with the preparations at the suitable part of this manual. </w:t>
+        <w:t>There should now be a green tick at “Instruments”, “Deck hardware”, “Labware Position Check”, “Labware” and “Liquids”. If this is the case</w:t>
+      </w:r>
+      <w:r>
+        <w:rPr>
+          <w:sz w:val="24"/>
+          <w:szCs w:val="24"/>
+          <w:lang w:val="en-US"/>
+        </w:rPr>
+        <w:t xml:space="preserve"> you are ready to run the protocol</w:t>
+      </w:r>
+      <w:r>
+        <w:rPr>
+          <w:sz w:val="24"/>
+          <w:szCs w:val="24"/>
+          <w:lang w:val="en-US"/>
+        </w:rPr>
+        <w:t xml:space="preserve">. </w:t>
+      </w:r>
+      <w:r>
+        <w:rPr>
+          <w:sz w:val="24"/>
+          <w:szCs w:val="24"/>
+          <w:lang w:val="en-US"/>
+        </w:rPr>
+        <w:t xml:space="preserve">Either press “Start run” or check optional steps 13-15 of this manual for extra checks. If </w:t>
+      </w:r>
+      <w:proofErr w:type="gramStart"/>
+      <w:r>
+        <w:rPr>
+          <w:sz w:val="24"/>
+          <w:szCs w:val="24"/>
+          <w:lang w:val="en-US"/>
+        </w:rPr>
+        <w:t>not</w:t>
+      </w:r>
+      <w:proofErr w:type="gramEnd"/>
+      <w:r>
+        <w:rPr>
+          <w:sz w:val="24"/>
+          <w:szCs w:val="24"/>
+          <w:lang w:val="en-US"/>
+        </w:rPr>
+        <w:t xml:space="preserve"> all categories are with a green tick,</w:t>
+      </w:r>
+      <w:r>
+        <w:rPr>
+          <w:sz w:val="24"/>
+          <w:szCs w:val="24"/>
+          <w:lang w:val="en-US"/>
+        </w:rPr>
+        <w:t xml:space="preserve"> expand the category that doesn’t have a green tick and proceed with the preparations at the </w:t>
+      </w:r>
+      <w:r>
+        <w:rPr>
+          <w:sz w:val="24"/>
+          <w:szCs w:val="24"/>
+          <w:lang w:val="en-US"/>
+        </w:rPr>
+        <w:t>corresponding</w:t>
+      </w:r>
+      <w:r>
+        <w:rPr>
+          <w:sz w:val="24"/>
+          <w:szCs w:val="24"/>
+          <w:lang w:val="en-US"/>
+        </w:rPr>
+        <w:t xml:space="preserve"> </w:t>
+      </w:r>
+      <w:r>
+        <w:rPr>
+          <w:sz w:val="24"/>
+          <w:szCs w:val="24"/>
+          <w:lang w:val="en-US"/>
+        </w:rPr>
+        <w:t>step</w:t>
+      </w:r>
+      <w:r>
+        <w:rPr>
+          <w:sz w:val="24"/>
+          <w:szCs w:val="24"/>
+          <w:lang w:val="en-US"/>
+        </w:rPr>
+        <w:t xml:space="preserve"> of this manual. </w:t>
       </w:r>
       <w:r>
         <w:rPr>
@@ -1484,45 +2064,20 @@
       </w:pPr>
       <w:r>
         <w:rPr>
+          <w:noProof/>
           <w:sz w:val="24"/>
           <w:szCs w:val="24"/>
           <w:lang w:val="en-US"/>
         </w:rPr>
         <w:lastRenderedPageBreak/>
-        <w:t>Optional:</w:t>
-      </w:r>
-      <w:r>
-        <w:rPr>
-          <w:sz w:val="24"/>
-          <w:szCs w:val="24"/>
-          <w:lang w:val="en-US"/>
-        </w:rPr>
-        <w:t xml:space="preserve"> If you want to be sure that the protocol parameters are correct (especially the number of samples) press the “Parameters” button and recheck them.</w:t>
-      </w:r>
-    </w:p>
-    <w:p>
-      <w:pPr>
-        <w:rPr>
-          <w:sz w:val="24"/>
-          <w:szCs w:val="24"/>
-          <w:lang w:val="en-US"/>
-        </w:rPr>
-      </w:pPr>
-      <w:r>
-        <w:rPr>
-          <w:noProof/>
-          <w:sz w:val="24"/>
-          <w:szCs w:val="24"/>
-          <w:lang w:val="en-US"/>
-        </w:rPr>
         <w:drawing>
-          <wp:anchor distT="0" distB="0" distL="114300" distR="114300" simplePos="0" relativeHeight="251665408" behindDoc="0" locked="0" layoutInCell="1" allowOverlap="1" wp14:anchorId="3E2B1D1C" wp14:editId="267CC754">
+          <wp:anchor distT="0" distB="0" distL="114300" distR="114300" simplePos="0" relativeHeight="251665408" behindDoc="0" locked="0" layoutInCell="1" allowOverlap="1" wp14:anchorId="3E2B1D1C" wp14:editId="724B144E">
             <wp:simplePos x="0" y="0"/>
             <wp:positionH relativeFrom="margin">
               <wp:align>center</wp:align>
             </wp:positionH>
             <wp:positionV relativeFrom="margin">
-              <wp:posOffset>774445</wp:posOffset>
+              <wp:posOffset>860329</wp:posOffset>
             </wp:positionV>
             <wp:extent cx="6548755" cy="5236845"/>
             <wp:effectExtent l="0" t="0" r="4445" b="1905"/>
@@ -1541,7 +2096,7 @@
                     </pic:cNvPicPr>
                   </pic:nvPicPr>
                   <pic:blipFill>
-                    <a:blip r:embed="rId12">
+                    <a:blip r:embed="rId13">
                       <a:extLst>
                         <a:ext uri="{28A0092B-C50C-407E-A947-70E740481C1C}">
                           <a14:useLocalDpi xmlns:a14="http://schemas.microsoft.com/office/drawing/2010/main" val="0"/>
@@ -1584,6 +2139,39 @@
           <w:szCs w:val="24"/>
           <w:lang w:val="en-US"/>
         </w:rPr>
+        <w:t>Optional:</w:t>
+      </w:r>
+      <w:r>
+        <w:rPr>
+          <w:sz w:val="24"/>
+          <w:szCs w:val="24"/>
+          <w:lang w:val="en-US"/>
+        </w:rPr>
+        <w:t xml:space="preserve"> If you want to be sure that the protocol parameters are correct (especially the number of samples) press the “Parameters” button and recheck them.</w:t>
+      </w:r>
+      <w:r>
+        <w:rPr>
+          <w:sz w:val="24"/>
+          <w:szCs w:val="24"/>
+          <w:lang w:val="en-US"/>
+        </w:rPr>
+        <w:t xml:space="preserve"> The parameters that deviate from the default values are marked with the green “Updated” tag.</w:t>
+      </w:r>
+    </w:p>
+    <w:p>
+      <w:pPr>
+        <w:rPr>
+          <w:sz w:val="24"/>
+          <w:szCs w:val="24"/>
+          <w:lang w:val="en-US"/>
+        </w:rPr>
+      </w:pPr>
+      <w:r>
+        <w:rPr>
+          <w:sz w:val="24"/>
+          <w:szCs w:val="24"/>
+          <w:lang w:val="en-US"/>
+        </w:rPr>
         <w:br w:type="page"/>
       </w:r>
     </w:p>
@@ -1634,7 +2222,7 @@
                     </pic:cNvPicPr>
                   </pic:nvPicPr>
                   <pic:blipFill>
-                    <a:blip r:embed="rId13">
+                    <a:blip r:embed="rId14">
                       <a:extLst>
                         <a:ext uri="{28A0092B-C50C-407E-A947-70E740481C1C}">
                           <a14:useLocalDpi xmlns:a14="http://schemas.microsoft.com/office/drawing/2010/main" val="0"/>
@@ -1677,15 +2265,49 @@
           <w:szCs w:val="24"/>
           <w:lang w:val="en-US"/>
         </w:rPr>
-        <w:t xml:space="preserve">Optional: If you are unsure of the status of the connected modules (here only the Magnetic Module) press the “Module Controls” button and check the status of the modules. If </w:t>
-      </w:r>
-      <w:r>
-        <w:rPr>
-          <w:sz w:val="24"/>
-          <w:szCs w:val="24"/>
-          <w:lang w:val="en-US"/>
-        </w:rPr>
-        <w:t>it shows that the module is unavailable check if the module is turned on.</w:t>
+        <w:t>Optional: If you are unsure of the status of the connected modules (here only the Magnetic Module) press the “Module Controls” button and check the status of the modules</w:t>
+      </w:r>
+      <w:r>
+        <w:rPr>
+          <w:sz w:val="24"/>
+          <w:szCs w:val="24"/>
+          <w:lang w:val="en-US"/>
+        </w:rPr>
+        <w:t xml:space="preserve"> (the default status is “Disengaged”)</w:t>
+      </w:r>
+      <w:r>
+        <w:rPr>
+          <w:sz w:val="24"/>
+          <w:szCs w:val="24"/>
+          <w:lang w:val="en-US"/>
+        </w:rPr>
+        <w:t xml:space="preserve">. If </w:t>
+      </w:r>
+      <w:r>
+        <w:rPr>
+          <w:sz w:val="24"/>
+          <w:szCs w:val="24"/>
+          <w:lang w:val="en-US"/>
+        </w:rPr>
+        <w:t>it shows that the module is unavailable</w:t>
+      </w:r>
+      <w:r>
+        <w:rPr>
+          <w:sz w:val="24"/>
+          <w:szCs w:val="24"/>
+          <w:lang w:val="en-US"/>
+        </w:rPr>
+        <w:t>,</w:t>
+      </w:r>
+      <w:bookmarkStart w:id="1" w:name="_GoBack"/>
+      <w:bookmarkEnd w:id="1"/>
+      <w:r>
+        <w:rPr>
+          <w:sz w:val="24"/>
+          <w:szCs w:val="24"/>
+          <w:lang w:val="en-US"/>
+        </w:rPr>
+        <w:t xml:space="preserve"> check if the module is turned on.</w:t>
       </w:r>
     </w:p>
     <w:p>
@@ -1772,7 +2394,7 @@
                     </pic:cNvPicPr>
                   </pic:nvPicPr>
                   <pic:blipFill>
-                    <a:blip r:embed="rId14">
+                    <a:blip r:embed="rId15">
                       <a:extLst>
                         <a:ext uri="{28A0092B-C50C-407E-A947-70E740481C1C}">
                           <a14:useLocalDpi xmlns:a14="http://schemas.microsoft.com/office/drawing/2010/main" val="0"/>
@@ -1820,6 +2442,98 @@
           <w:lang w:val="en-US"/>
         </w:rPr>
       </w:pPr>
+      <w:r>
+        <w:rPr>
+          <w:b/>
+          <w:bCs/>
+          <w:sz w:val="24"/>
+          <w:szCs w:val="24"/>
+          <w:lang w:val="en-US"/>
+        </w:rPr>
+        <w:br w:type="page"/>
+      </w:r>
+    </w:p>
+    <w:p>
+      <w:pPr>
+        <w:rPr>
+          <w:b/>
+          <w:bCs/>
+          <w:sz w:val="24"/>
+          <w:szCs w:val="24"/>
+          <w:lang w:val="en-US"/>
+        </w:rPr>
+      </w:pPr>
+      <w:r>
+        <w:rPr>
+          <w:noProof/>
+          <w:sz w:val="24"/>
+          <w:szCs w:val="24"/>
+          <w:lang w:val="en-US"/>
+        </w:rPr>
+        <w:lastRenderedPageBreak/>
+        <w:drawing>
+          <wp:anchor distT="0" distB="0" distL="114300" distR="114300" simplePos="0" relativeHeight="251669504" behindDoc="0" locked="0" layoutInCell="1" allowOverlap="1" wp14:anchorId="0B96FF32" wp14:editId="6FDBEBAC">
+            <wp:simplePos x="0" y="0"/>
+            <wp:positionH relativeFrom="margin">
+              <wp:align>center</wp:align>
+            </wp:positionH>
+            <wp:positionV relativeFrom="margin">
+              <wp:align>center</wp:align>
+            </wp:positionV>
+            <wp:extent cx="7168515" cy="6948170"/>
+            <wp:effectExtent l="0" t="0" r="0" b="5080"/>
+            <wp:wrapSquare wrapText="bothSides"/>
+            <wp:docPr id="13" name="Picture 13"/>
+            <wp:cNvGraphicFramePr>
+              <a:graphicFrameLocks xmlns:a="http://schemas.openxmlformats.org/drawingml/2006/main" noChangeAspect="1"/>
+            </wp:cNvGraphicFramePr>
+            <a:graphic xmlns:a="http://schemas.openxmlformats.org/drawingml/2006/main">
+              <a:graphicData uri="http://schemas.openxmlformats.org/drawingml/2006/picture">
+                <pic:pic xmlns:pic="http://schemas.openxmlformats.org/drawingml/2006/picture">
+                  <pic:nvPicPr>
+                    <pic:cNvPr id="0" name="Picture 2"/>
+                    <pic:cNvPicPr>
+                      <a:picLocks noChangeAspect="1" noChangeArrowheads="1"/>
+                    </pic:cNvPicPr>
+                  </pic:nvPicPr>
+                  <pic:blipFill>
+                    <a:blip r:embed="rId16">
+                      <a:extLst>
+                        <a:ext uri="{28A0092B-C50C-407E-A947-70E740481C1C}">
+                          <a14:useLocalDpi xmlns:a14="http://schemas.microsoft.com/office/drawing/2010/main" val="0"/>
+                        </a:ext>
+                      </a:extLst>
+                    </a:blip>
+                    <a:srcRect/>
+                    <a:stretch>
+                      <a:fillRect/>
+                    </a:stretch>
+                  </pic:blipFill>
+                  <pic:spPr bwMode="auto">
+                    <a:xfrm>
+                      <a:off x="0" y="0"/>
+                      <a:ext cx="7168515" cy="6948170"/>
+                    </a:xfrm>
+                    <a:prstGeom prst="rect">
+                      <a:avLst/>
+                    </a:prstGeom>
+                    <a:noFill/>
+                    <a:ln>
+                      <a:noFill/>
+                    </a:ln>
+                  </pic:spPr>
+                </pic:pic>
+              </a:graphicData>
+            </a:graphic>
+            <wp14:sizeRelH relativeFrom="margin">
+              <wp14:pctWidth>0</wp14:pctWidth>
+            </wp14:sizeRelH>
+            <wp14:sizeRelV relativeFrom="margin">
+              <wp14:pctHeight>0</wp14:pctHeight>
+            </wp14:sizeRelV>
+          </wp:anchor>
+        </w:drawing>
+      </w:r>
     </w:p>
     <w:sectPr>
       <w:pgSz w:w="11906" w:h="16838"/>
@@ -1832,7 +2546,7 @@
 </file>
 
 <file path=word/numbering.xml><?xml version="1.0" encoding="utf-8"?>
-<w:numbering xmlns:wpc="http://schemas.microsoft.com/office/word/2010/wordprocessingCanvas" xmlns:cx="http://schemas.microsoft.com/office/drawing/2014/chartex" xmlns:cx1="http://schemas.microsoft.com/office/drawing/2015/9/8/chartex" xmlns:cx2="http://schemas.microsoft.com/office/drawing/2015/10/21/chartex" xmlns:cx3="http://schemas.microsoft.com/office/drawing/2016/5/9/chartex" xmlns:cx4="http://schemas.microsoft.com/office/drawing/2016/5/10/chartex" xmlns:cx5="http://schemas.microsoft.com/office/drawing/2016/5/11/chartex" xmlns:cx6="http://schemas.microsoft.com/office/drawing/2016/5/12/chartex" xmlns:cx7="http://schemas.microsoft.com/office/drawing/2016/5/13/chartex" xmlns:cx8="http://schemas.microsoft.com/office/drawing/2016/5/14/chartex" xmlns:mc="http://schemas.openxmlformats.org/markup-compatibility/2006" xmlns:aink="http://schemas.microsoft.com/office/drawing/2016/ink" xmlns:am3d="http://schemas.microsoft.com/office/drawing/2017/model3d" xmlns:o="urn:schemas-microsoft-com:office:office" xmlns:r="http://schemas.openxmlformats.org/officeDocument/2006/relationships" xmlns:m="http://schemas.openxmlformats.org/officeDocument/2006/math" xmlns:v="urn:schemas-microsoft-com:vml" xmlns:wp14="http://schemas.microsoft.com/office/word/2010/wordprocessingDrawing" xmlns:wp="http://schemas.openxmlformats.org/drawingml/2006/wordprocessingDrawing" xmlns:w10="urn:schemas-microsoft-com:office:word" xmlns:w="http://schemas.openxmlformats.org/wordprocessingml/2006/main" xmlns:w14="http://schemas.microsoft.com/office/word/2010/wordml" xmlns:w15="http://schemas.microsoft.com/office/word/2012/wordml" xmlns:w16cex="http://schemas.microsoft.com/office/word/2018/wordml/cex" xmlns:w16cid="http://schemas.microsoft.com/office/word/2016/wordml/cid" xmlns:w16="http://schemas.microsoft.com/office/word/2018/wordml" xmlns:w16sdtdh="http://schemas.microsoft.com/office/word/2020/wordml/sdtdatahash" xmlns:w16se="http://schemas.microsoft.com/office/word/2015/wordml/symex" xmlns:wpg="http://schemas.microsoft.com/office/word/2010/wordprocessingGroup" xmlns:wpi="http://schemas.microsoft.com/office/word/2010/wordprocessingInk" xmlns:wne="http://schemas.microsoft.com/office/word/2006/wordml" xmlns:wps="http://schemas.microsoft.com/office/word/2010/wordprocessingShape" mc:Ignorable="w14 w15 w16se w16cid w16 w16cex w16sdtdh wp14">
+<w:numbering xmlns:wpc="http://schemas.microsoft.com/office/word/2010/wordprocessingCanvas" xmlns:cx="http://schemas.microsoft.com/office/drawing/2014/chartex" xmlns:cx1="http://schemas.microsoft.com/office/drawing/2015/9/8/chartex" xmlns:cx2="http://schemas.microsoft.com/office/drawing/2015/10/21/chartex" xmlns:cx3="http://schemas.microsoft.com/office/drawing/2016/5/9/chartex" xmlns:cx4="http://schemas.microsoft.com/office/drawing/2016/5/10/chartex" xmlns:cx5="http://schemas.microsoft.com/office/drawing/2016/5/11/chartex" xmlns:cx6="http://schemas.microsoft.com/office/drawing/2016/5/12/chartex" xmlns:cx7="http://schemas.microsoft.com/office/drawing/2016/5/13/chartex" xmlns:cx8="http://schemas.microsoft.com/office/drawing/2016/5/14/chartex" xmlns:mc="http://schemas.openxmlformats.org/markup-compatibility/2006" xmlns:aink="http://schemas.microsoft.com/office/drawing/2016/ink" xmlns:am3d="http://schemas.microsoft.com/office/drawing/2017/model3d" xmlns:o="urn:schemas-microsoft-com:office:office" xmlns:r="http://schemas.openxmlformats.org/officeDocument/2006/relationships" xmlns:m="http://schemas.openxmlformats.org/officeDocument/2006/math" xmlns:v="urn:schemas-microsoft-com:vml" xmlns:wp14="http://schemas.microsoft.com/office/word/2010/wordprocessingDrawing" xmlns:wp="http://schemas.openxmlformats.org/drawingml/2006/wordprocessingDrawing" xmlns:w10="urn:schemas-microsoft-com:office:word" xmlns:w="http://schemas.openxmlformats.org/wordprocessingml/2006/main" xmlns:w14="http://schemas.microsoft.com/office/word/2010/wordml" xmlns:w15="http://schemas.microsoft.com/office/word/2012/wordml" xmlns:w16cid="http://schemas.microsoft.com/office/word/2016/wordml/cid" xmlns:w16se="http://schemas.microsoft.com/office/word/2015/wordml/symex" xmlns:wpg="http://schemas.microsoft.com/office/word/2010/wordprocessingGroup" xmlns:wpi="http://schemas.microsoft.com/office/word/2010/wordprocessingInk" xmlns:wne="http://schemas.microsoft.com/office/word/2006/wordml" xmlns:wps="http://schemas.microsoft.com/office/word/2010/wordprocessingShape" mc:Ignorable="w14 w15 w16se w16cid wp14">
   <w:abstractNum w:abstractNumId="0" w15:restartNumberingAfterBreak="0">
     <w:nsid w:val="3053217D"/>
     <w:multiLevelType w:val="hybridMultilevel"/>
@@ -1931,7 +2645,7 @@
 </file>
 
 <file path=word/styles.xml><?xml version="1.0" encoding="utf-8"?>
-<w:styles xmlns:mc="http://schemas.openxmlformats.org/markup-compatibility/2006" xmlns:r="http://schemas.openxmlformats.org/officeDocument/2006/relationships" xmlns:w="http://schemas.openxmlformats.org/wordprocessingml/2006/main" xmlns:w14="http://schemas.microsoft.com/office/word/2010/wordml" xmlns:w15="http://schemas.microsoft.com/office/word/2012/wordml" xmlns:w16cex="http://schemas.microsoft.com/office/word/2018/wordml/cex" xmlns:w16cid="http://schemas.microsoft.com/office/word/2016/wordml/cid" xmlns:w16="http://schemas.microsoft.com/office/word/2018/wordml" xmlns:w16sdtdh="http://schemas.microsoft.com/office/word/2020/wordml/sdtdatahash" xmlns:w16se="http://schemas.microsoft.com/office/word/2015/wordml/symex" mc:Ignorable="w14 w15 w16se w16cid w16 w16cex w16sdtdh">
+<w:styles xmlns:mc="http://schemas.openxmlformats.org/markup-compatibility/2006" xmlns:r="http://schemas.openxmlformats.org/officeDocument/2006/relationships" xmlns:w="http://schemas.openxmlformats.org/wordprocessingml/2006/main" xmlns:w14="http://schemas.microsoft.com/office/word/2010/wordml" xmlns:w15="http://schemas.microsoft.com/office/word/2012/wordml" xmlns:w16cid="http://schemas.microsoft.com/office/word/2016/wordml/cid" xmlns:w16se="http://schemas.microsoft.com/office/word/2015/wordml/symex" mc:Ignorable="w14 w15 w16se w16cid">
   <w:docDefaults>
     <w:rPrDefault>
       <w:rPr>
@@ -1947,7 +2661,7 @@
       </w:pPr>
     </w:pPrDefault>
   </w:docDefaults>
-  <w:latentStyles w:defLockedState="0" w:defUIPriority="99" w:defSemiHidden="0" w:defUnhideWhenUsed="0" w:defQFormat="0" w:count="376">
+  <w:latentStyles w:defLockedState="0" w:defUIPriority="99" w:defSemiHidden="0" w:defUnhideWhenUsed="0" w:defQFormat="0" w:count="375">
     <w:lsdException w:name="Normal" w:uiPriority="0" w:qFormat="1"/>
     <w:lsdException w:name="heading 1" w:uiPriority="9" w:qFormat="1"/>
     <w:lsdException w:name="heading 2" w:semiHidden="1" w:uiPriority="9" w:unhideWhenUsed="1" w:qFormat="1"/>
@@ -2053,6 +2767,7 @@
     <w:lsdException w:name="HTML Sample" w:semiHidden="1" w:unhideWhenUsed="1"/>
     <w:lsdException w:name="HTML Typewriter" w:semiHidden="1" w:unhideWhenUsed="1"/>
     <w:lsdException w:name="HTML Variable" w:semiHidden="1" w:unhideWhenUsed="1"/>
+    <w:lsdException w:name="Normal Table" w:semiHidden="1" w:unhideWhenUsed="1"/>
     <w:lsdException w:name="annotation subject" w:semiHidden="1" w:unhideWhenUsed="1"/>
     <w:lsdException w:name="No List" w:semiHidden="1" w:unhideWhenUsed="1"/>
     <w:lsdException w:name="Outline List 1" w:semiHidden="1" w:unhideWhenUsed="1"/>
@@ -2095,8 +2810,11 @@
     <w:lsdException w:name="Table Contemporary" w:semiHidden="1" w:unhideWhenUsed="1"/>
     <w:lsdException w:name="Table Elegant" w:semiHidden="1" w:unhideWhenUsed="1"/>
     <w:lsdException w:name="Table Professional" w:semiHidden="1" w:unhideWhenUsed="1"/>
+    <w:lsdException w:name="Table Subtle 1" w:semiHidden="1" w:unhideWhenUsed="1"/>
     <w:lsdException w:name="Table Subtle 2" w:semiHidden="1" w:unhideWhenUsed="1"/>
     <w:lsdException w:name="Table Web 1" w:semiHidden="1" w:unhideWhenUsed="1"/>
+    <w:lsdException w:name="Table Web 2" w:semiHidden="1" w:unhideWhenUsed="1"/>
+    <w:lsdException w:name="Table Web 3" w:semiHidden="1" w:unhideWhenUsed="1"/>
     <w:lsdException w:name="Balloon Text" w:semiHidden="1" w:unhideWhenUsed="1"/>
     <w:lsdException w:name="Table Grid" w:uiPriority="39"/>
     <w:lsdException w:name="Table Theme" w:semiHidden="1" w:unhideWhenUsed="1"/>
@@ -2319,7 +3037,6 @@
     <w:lsdException w:name="Smart Hyperlink" w:semiHidden="1" w:unhideWhenUsed="1"/>
     <w:lsdException w:name="Hashtag" w:semiHidden="1" w:unhideWhenUsed="1"/>
     <w:lsdException w:name="Unresolved Mention" w:semiHidden="1" w:unhideWhenUsed="1"/>
-    <w:lsdException w:name="Smart Link" w:semiHidden="1" w:unhideWhenUsed="1"/>
   </w:latentStyles>
   <w:style w:type="paragraph" w:default="1" w:styleId="Normal">
     <w:name w:val="Normal"/>

</xml_diff>